<commit_message>
interviews taken by me
</commit_message>
<xml_diff>
--- a/Artefacts/Interview Summary.docx
+++ b/Artefacts/Interview Summary.docx
@@ -85,39 +85,7 @@
           <w:sz w:val="28"/>
           <w:szCs w:val="28"/>
         </w:rPr>
-        <w:t xml:space="preserve"> The purpose of this document is to </w:t>
-      </w:r>
-      <w:r>
-        <w:rPr>
-          <w:rFonts w:ascii="Merriweather" w:hAnsi="Merriweather"/>
-          <w:sz w:val="28"/>
-          <w:szCs w:val="28"/>
-        </w:rPr>
-        <w:t>analyse</w:t>
-      </w:r>
-      <w:r>
-        <w:rPr>
-          <w:rFonts w:ascii="Merriweather" w:hAnsi="Merriweather"/>
-          <w:sz w:val="28"/>
-          <w:szCs w:val="28"/>
-        </w:rPr>
-        <w:t xml:space="preserve"> the needs, pain points, and processes of property owners in order to gather critical requirements for the development of the "</w:t>
-      </w:r>
-      <w:r>
-        <w:rPr>
-          <w:rFonts w:ascii="Merriweather" w:hAnsi="Merriweather"/>
-          <w:sz w:val="28"/>
-          <w:szCs w:val="28"/>
-        </w:rPr>
-        <w:t>Stay Pal</w:t>
-      </w:r>
-      <w:r>
-        <w:rPr>
-          <w:rFonts w:ascii="Merriweather" w:hAnsi="Merriweather"/>
-          <w:sz w:val="28"/>
-          <w:szCs w:val="28"/>
-        </w:rPr>
-        <w:t>" application.</w:t>
+        <w:t xml:space="preserve"> The purpose of this document is to analyse the needs, pain points, and processes of property owners in order to gather critical requirements for the development of the "Stay Pal" application.</w:t>
       </w:r>
     </w:p>
     <w:p>
@@ -291,17 +259,7 @@
           <w:sz w:val="28"/>
           <w:szCs w:val="28"/>
         </w:rPr>
-        <w:t>Type: -</w:t>
-      </w:r>
-      <w:r>
-        <w:rPr>
-          <w:rFonts w:ascii="Merriweather" w:hAnsi="Merriweather"/>
-          <w:b/>
-          <w:bCs/>
-          <w:sz w:val="28"/>
-          <w:szCs w:val="28"/>
-        </w:rPr>
-        <w:t xml:space="preserve"> </w:t>
+        <w:t xml:space="preserve">Type: - </w:t>
       </w:r>
       <w:r>
         <w:rPr>
@@ -355,49 +313,15 @@
           <w:sz w:val="28"/>
           <w:szCs w:val="28"/>
         </w:rPr>
-        <w:t xml:space="preserve">Current way of finding </w:t>
-      </w:r>
-      <w:r>
-        <w:rPr>
-          <w:rFonts w:ascii="Merriweather" w:hAnsi="Merriweather"/>
-          <w:b/>
-          <w:bCs/>
-          <w:sz w:val="28"/>
-          <w:szCs w:val="28"/>
-        </w:rPr>
-        <w:t>tenants: -</w:t>
-      </w:r>
-      <w:r>
-        <w:rPr>
-          <w:rFonts w:ascii="Merriweather" w:hAnsi="Merriweather"/>
-          <w:sz w:val="28"/>
-          <w:szCs w:val="28"/>
-        </w:rPr>
-        <w:t>through different</w:t>
-      </w:r>
-      <w:r>
-        <w:rPr>
-          <w:rFonts w:ascii="Merriweather" w:hAnsi="Merriweather"/>
-          <w:sz w:val="28"/>
-          <w:szCs w:val="28"/>
-        </w:rPr>
-        <w:t xml:space="preserve"> </w:t>
-      </w:r>
-      <w:r>
-        <w:rPr>
-          <w:rFonts w:ascii="Merriweather" w:hAnsi="Merriweather"/>
-          <w:sz w:val="28"/>
-          <w:szCs w:val="28"/>
-        </w:rPr>
-        <w:t>brokers, advertising</w:t>
-      </w:r>
-      <w:r>
-        <w:rPr>
-          <w:rFonts w:ascii="Merriweather" w:hAnsi="Merriweather"/>
-          <w:sz w:val="28"/>
-          <w:szCs w:val="28"/>
-        </w:rPr>
-        <w:t xml:space="preserve"> in different groups.</w:t>
+        <w:t>Current way of finding tenants: -</w:t>
+      </w:r>
+      <w:r>
+        <w:rPr>
+          <w:rFonts w:ascii="Merriweather" w:hAnsi="Merriweather"/>
+          <w:sz w:val="28"/>
+          <w:szCs w:val="28"/>
+        </w:rPr>
+        <w:t>through different brokers, advertising in different groups.</w:t>
       </w:r>
     </w:p>
     <w:p>
@@ -479,63 +403,7 @@
           <w:sz w:val="28"/>
           <w:szCs w:val="28"/>
         </w:rPr>
-        <w:t xml:space="preserve">I want to list all the location advantages like </w:t>
-      </w:r>
-      <w:r>
-        <w:rPr>
-          <w:rFonts w:ascii="Merriweather" w:hAnsi="Merriweather"/>
-          <w:sz w:val="28"/>
-          <w:szCs w:val="28"/>
-        </w:rPr>
-        <w:t>nearby metro</w:t>
-      </w:r>
-      <w:r>
-        <w:rPr>
-          <w:rFonts w:ascii="Merriweather" w:hAnsi="Merriweather"/>
-          <w:sz w:val="28"/>
-          <w:szCs w:val="28"/>
-        </w:rPr>
-        <w:t xml:space="preserve"> </w:t>
-      </w:r>
-      <w:r>
-        <w:rPr>
-          <w:rFonts w:ascii="Merriweather" w:hAnsi="Merriweather"/>
-          <w:sz w:val="28"/>
-          <w:szCs w:val="28"/>
-        </w:rPr>
-        <w:t>station, local</w:t>
-      </w:r>
-      <w:r>
-        <w:rPr>
-          <w:rFonts w:ascii="Merriweather" w:hAnsi="Merriweather"/>
-          <w:sz w:val="28"/>
-          <w:szCs w:val="28"/>
-        </w:rPr>
-        <w:t xml:space="preserve"> </w:t>
-      </w:r>
-      <w:r>
-        <w:rPr>
-          <w:rFonts w:ascii="Merriweather" w:hAnsi="Merriweather"/>
-          <w:sz w:val="28"/>
-          <w:szCs w:val="28"/>
-        </w:rPr>
-        <w:t>parks, nearby</w:t>
-      </w:r>
-      <w:r>
-        <w:rPr>
-          <w:rFonts w:ascii="Merriweather" w:hAnsi="Merriweather"/>
-          <w:sz w:val="28"/>
-          <w:szCs w:val="28"/>
-        </w:rPr>
-        <w:t xml:space="preserve"> shopping </w:t>
-      </w:r>
-      <w:r>
-        <w:rPr>
-          <w:rFonts w:ascii="Merriweather" w:hAnsi="Merriweather"/>
-          <w:sz w:val="28"/>
-          <w:szCs w:val="28"/>
-        </w:rPr>
-        <w:t>malls. Etc</w:t>
+        <w:t>I want to list all the location advantages like nearby metro station, local parks, nearby shopping malls. Etc</w:t>
       </w:r>
     </w:p>
     <w:p>
@@ -698,6 +566,42 @@
           <w:sz w:val="28"/>
           <w:szCs w:val="28"/>
         </w:rPr>
+        <w:t xml:space="preserve"> Professional status.</w:t>
+      </w:r>
+    </w:p>
+    <w:p>
+      <w:pPr>
+        <w:rPr>
+          <w:rFonts w:ascii="Merriweather" w:hAnsi="Merriweather"/>
+          <w:sz w:val="28"/>
+          <w:szCs w:val="28"/>
+        </w:rPr>
+      </w:pPr>
+    </w:p>
+    <w:p>
+      <w:pPr>
+        <w:rPr>
+          <w:rFonts w:ascii="Merriweather" w:hAnsi="Merriweather"/>
+          <w:sz w:val="28"/>
+          <w:szCs w:val="28"/>
+        </w:rPr>
+      </w:pPr>
+      <w:r>
+        <w:rPr>
+          <w:rFonts w:ascii="Merriweather" w:hAnsi="Merriweather"/>
+          <w:b/>
+          <w:bCs/>
+          <w:sz w:val="28"/>
+          <w:szCs w:val="28"/>
+        </w:rPr>
+        <w:t>Question:</w:t>
+      </w:r>
+      <w:r>
+        <w:rPr>
+          <w:rFonts w:ascii="Merriweather" w:hAnsi="Merriweather"/>
+          <w:sz w:val="28"/>
+          <w:szCs w:val="28"/>
+        </w:rPr>
         <w:t xml:space="preserve"> </w:t>
       </w:r>
       <w:r>
@@ -706,7 +610,50 @@
           <w:sz w:val="28"/>
           <w:szCs w:val="28"/>
         </w:rPr>
-        <w:t>Professional status.</w:t>
+        <w:t>How often does your tenant forget to pay rent on time?</w:t>
+      </w:r>
+    </w:p>
+    <w:p>
+      <w:pPr>
+        <w:rPr>
+          <w:rFonts w:ascii="Merriweather" w:hAnsi="Merriweather"/>
+          <w:sz w:val="28"/>
+          <w:szCs w:val="28"/>
+        </w:rPr>
+      </w:pPr>
+      <w:r>
+        <w:rPr>
+          <w:rFonts w:ascii="Merriweather" w:hAnsi="Merriweather"/>
+          <w:b/>
+          <w:bCs/>
+          <w:sz w:val="28"/>
+          <w:szCs w:val="28"/>
+        </w:rPr>
+        <w:t>Answer:</w:t>
+      </w:r>
+      <w:r>
+        <w:rPr>
+          <w:rFonts w:ascii="Merriweather" w:hAnsi="Merriweather"/>
+          <w:sz w:val="28"/>
+          <w:szCs w:val="28"/>
+        </w:rPr>
+        <w:t xml:space="preserve"> </w:t>
+      </w:r>
+      <w:r>
+        <w:rPr>
+          <w:rFonts w:ascii="Merriweather" w:hAnsi="Merriweather"/>
+          <w:sz w:val="28"/>
+          <w:szCs w:val="28"/>
+        </w:rPr>
+        <w:t>So,</w:t>
+      </w:r>
+      <w:r>
+        <w:rPr>
+          <w:rFonts w:ascii="Merriweather" w:hAnsi="Merriweather"/>
+          <w:sz w:val="28"/>
+          <w:szCs w:val="28"/>
+        </w:rPr>
+        <w:t xml:space="preserve"> they often forget on the exact day but in next 3 or 5 days it is paid.</w:t>
       </w:r>
     </w:p>
     <w:p>
@@ -750,7 +697,15 @@
           <w:sz w:val="28"/>
           <w:szCs w:val="28"/>
         </w:rPr>
-        <w:t>How often does your tenant forget to pay rent on time?</w:t>
+        <w:t>Do you find difficulty in finding the tenant for your price of living(rent)</w:t>
+      </w:r>
+      <w:r>
+        <w:rPr>
+          <w:rFonts w:ascii="Merriweather" w:hAnsi="Merriweather"/>
+          <w:sz w:val="28"/>
+          <w:szCs w:val="28"/>
+        </w:rPr>
+        <w:t>?</w:t>
       </w:r>
     </w:p>
     <w:p>
@@ -785,16 +740,36 @@
           <w:sz w:val="28"/>
           <w:szCs w:val="28"/>
         </w:rPr>
-        <w:t>So,</w:t>
-      </w:r>
-      <w:r>
-        <w:rPr>
-          <w:rFonts w:ascii="Merriweather" w:hAnsi="Merriweather"/>
-          <w:sz w:val="28"/>
-          <w:szCs w:val="28"/>
-        </w:rPr>
-        <w:t xml:space="preserve"> they often forget on the exact day but in next 3 or 5 days it is paid.</w:t>
-      </w:r>
+        <w:t xml:space="preserve">Sometimes it wastes my energy and time </w:t>
+      </w:r>
+      <w:proofErr w:type="gramStart"/>
+      <w:r>
+        <w:rPr>
+          <w:rFonts w:ascii="Merriweather" w:hAnsi="Merriweather"/>
+          <w:sz w:val="28"/>
+          <w:szCs w:val="28"/>
+        </w:rPr>
+        <w:t>for  people</w:t>
+      </w:r>
+      <w:proofErr w:type="gramEnd"/>
+      <w:r>
+        <w:rPr>
+          <w:rFonts w:ascii="Merriweather" w:hAnsi="Merriweather"/>
+          <w:sz w:val="28"/>
+          <w:szCs w:val="28"/>
+        </w:rPr>
+        <w:t xml:space="preserve"> who are not meant for </w:t>
+      </w:r>
+      <w:proofErr w:type="gramStart"/>
+      <w:r>
+        <w:rPr>
+          <w:rFonts w:ascii="Merriweather" w:hAnsi="Merriweather"/>
+          <w:sz w:val="28"/>
+          <w:szCs w:val="28"/>
+        </w:rPr>
+        <w:t>it .</w:t>
+      </w:r>
+      <w:proofErr w:type="gramEnd"/>
     </w:p>
     <w:p>
       <w:pPr>
@@ -837,15 +812,7 @@
           <w:sz w:val="28"/>
           <w:szCs w:val="28"/>
         </w:rPr>
-        <w:t>Do you find difficulty in finding the tenant for your price of living(rent)</w:t>
-      </w:r>
-      <w:r>
-        <w:rPr>
-          <w:rFonts w:ascii="Merriweather" w:hAnsi="Merriweather"/>
-          <w:sz w:val="28"/>
-          <w:szCs w:val="28"/>
-        </w:rPr>
-        <w:t>?</w:t>
+        <w:t>How do you ensure the security checks?</w:t>
       </w:r>
     </w:p>
     <w:p>
@@ -872,122 +839,7 @@
           <w:sz w:val="28"/>
           <w:szCs w:val="28"/>
         </w:rPr>
-        <w:t xml:space="preserve"> </w:t>
-      </w:r>
-      <w:r>
-        <w:rPr>
-          <w:rFonts w:ascii="Merriweather" w:hAnsi="Merriweather"/>
-          <w:sz w:val="28"/>
-          <w:szCs w:val="28"/>
-        </w:rPr>
-        <w:t xml:space="preserve">Sometimes it wastes my energy and time </w:t>
-      </w:r>
-      <w:proofErr w:type="gramStart"/>
-      <w:r>
-        <w:rPr>
-          <w:rFonts w:ascii="Merriweather" w:hAnsi="Merriweather"/>
-          <w:sz w:val="28"/>
-          <w:szCs w:val="28"/>
-        </w:rPr>
-        <w:t>for  people</w:t>
-      </w:r>
-      <w:proofErr w:type="gramEnd"/>
-      <w:r>
-        <w:rPr>
-          <w:rFonts w:ascii="Merriweather" w:hAnsi="Merriweather"/>
-          <w:sz w:val="28"/>
-          <w:szCs w:val="28"/>
-        </w:rPr>
-        <w:t xml:space="preserve"> who are not meant for </w:t>
-      </w:r>
-      <w:proofErr w:type="gramStart"/>
-      <w:r>
-        <w:rPr>
-          <w:rFonts w:ascii="Merriweather" w:hAnsi="Merriweather"/>
-          <w:sz w:val="28"/>
-          <w:szCs w:val="28"/>
-        </w:rPr>
-        <w:t>it .</w:t>
-      </w:r>
-      <w:proofErr w:type="gramEnd"/>
-    </w:p>
-    <w:p>
-      <w:pPr>
-        <w:rPr>
-          <w:rFonts w:ascii="Merriweather" w:hAnsi="Merriweather"/>
-          <w:sz w:val="28"/>
-          <w:szCs w:val="28"/>
-        </w:rPr>
-      </w:pPr>
-    </w:p>
-    <w:p>
-      <w:pPr>
-        <w:rPr>
-          <w:rFonts w:ascii="Merriweather" w:hAnsi="Merriweather"/>
-          <w:sz w:val="28"/>
-          <w:szCs w:val="28"/>
-        </w:rPr>
-      </w:pPr>
-      <w:r>
-        <w:rPr>
-          <w:rFonts w:ascii="Merriweather" w:hAnsi="Merriweather"/>
-          <w:b/>
-          <w:bCs/>
-          <w:sz w:val="28"/>
-          <w:szCs w:val="28"/>
-        </w:rPr>
-        <w:t>Question:</w:t>
-      </w:r>
-      <w:r>
-        <w:rPr>
-          <w:rFonts w:ascii="Merriweather" w:hAnsi="Merriweather"/>
-          <w:sz w:val="28"/>
-          <w:szCs w:val="28"/>
-        </w:rPr>
-        <w:t xml:space="preserve"> </w:t>
-      </w:r>
-      <w:r>
-        <w:rPr>
-          <w:rFonts w:ascii="Merriweather" w:hAnsi="Merriweather"/>
-          <w:sz w:val="28"/>
-          <w:szCs w:val="28"/>
-        </w:rPr>
-        <w:t>How do you ensure the security checks?</w:t>
-      </w:r>
-    </w:p>
-    <w:p>
-      <w:pPr>
-        <w:rPr>
-          <w:rFonts w:ascii="Merriweather" w:hAnsi="Merriweather"/>
-          <w:sz w:val="28"/>
-          <w:szCs w:val="28"/>
-        </w:rPr>
-      </w:pPr>
-      <w:r>
-        <w:rPr>
-          <w:rFonts w:ascii="Merriweather" w:hAnsi="Merriweather"/>
-          <w:b/>
-          <w:bCs/>
-          <w:sz w:val="28"/>
-          <w:szCs w:val="28"/>
-        </w:rPr>
-        <w:t>Answer:</w:t>
-      </w:r>
-      <w:r>
-        <w:rPr>
-          <w:rFonts w:ascii="Merriweather" w:hAnsi="Merriweather"/>
-          <w:sz w:val="28"/>
-          <w:szCs w:val="28"/>
-        </w:rPr>
-        <w:t xml:space="preserve"> </w:t>
-      </w:r>
-      <w:r>
-        <w:rPr>
-          <w:rFonts w:ascii="Merriweather" w:hAnsi="Merriweather"/>
-          <w:sz w:val="28"/>
-          <w:szCs w:val="28"/>
-        </w:rPr>
-        <w:t>That is done mostly by broker, but that is not the solution when I meet any applicant I based on my experience judge him and make decision.</w:t>
+        <w:t xml:space="preserve"> That is done mostly by broker, but that is not the solution when I meet any applicant I based on my experience judge him and make decision.</w:t>
       </w:r>
     </w:p>
     <w:p>
@@ -1874,6 +1726,42 @@
           <w:sz w:val="28"/>
           <w:szCs w:val="28"/>
         </w:rPr>
+        <w:t xml:space="preserve"> By legal documents like Aadhar card or Pan card.</w:t>
+      </w:r>
+    </w:p>
+    <w:p>
+      <w:pPr>
+        <w:rPr>
+          <w:rFonts w:ascii="Merriweather" w:hAnsi="Merriweather"/>
+          <w:sz w:val="28"/>
+          <w:szCs w:val="28"/>
+        </w:rPr>
+      </w:pPr>
+    </w:p>
+    <w:p>
+      <w:pPr>
+        <w:rPr>
+          <w:rFonts w:ascii="Merriweather" w:hAnsi="Merriweather"/>
+          <w:sz w:val="28"/>
+          <w:szCs w:val="28"/>
+        </w:rPr>
+      </w:pPr>
+      <w:r>
+        <w:rPr>
+          <w:rFonts w:ascii="Merriweather" w:hAnsi="Merriweather"/>
+          <w:b/>
+          <w:bCs/>
+          <w:sz w:val="28"/>
+          <w:szCs w:val="28"/>
+        </w:rPr>
+        <w:t>Question:</w:t>
+      </w:r>
+      <w:r>
+        <w:rPr>
+          <w:rFonts w:ascii="Merriweather" w:hAnsi="Merriweather"/>
+          <w:sz w:val="28"/>
+          <w:szCs w:val="28"/>
+        </w:rPr>
         <w:t xml:space="preserve"> </w:t>
       </w:r>
       <w:r>
@@ -1882,7 +1770,42 @@
           <w:sz w:val="28"/>
           <w:szCs w:val="28"/>
         </w:rPr>
-        <w:t>By legal documents like Aadhar card or Pan card</w:t>
+        <w:t>How often does your tenant forget to pay rent on time?</w:t>
+      </w:r>
+    </w:p>
+    <w:p>
+      <w:pPr>
+        <w:rPr>
+          <w:rFonts w:ascii="Merriweather" w:hAnsi="Merriweather"/>
+          <w:sz w:val="28"/>
+          <w:szCs w:val="28"/>
+        </w:rPr>
+      </w:pPr>
+      <w:r>
+        <w:rPr>
+          <w:rFonts w:ascii="Merriweather" w:hAnsi="Merriweather"/>
+          <w:b/>
+          <w:bCs/>
+          <w:sz w:val="28"/>
+          <w:szCs w:val="28"/>
+        </w:rPr>
+        <w:t>Answer:</w:t>
+      </w:r>
+      <w:r>
+        <w:rPr>
+          <w:rFonts w:ascii="Merriweather" w:hAnsi="Merriweather"/>
+          <w:sz w:val="28"/>
+          <w:szCs w:val="28"/>
+        </w:rPr>
+        <w:t xml:space="preserve"> </w:t>
+      </w:r>
+      <w:r>
+        <w:rPr>
+          <w:rFonts w:ascii="Merriweather" w:hAnsi="Merriweather"/>
+          <w:sz w:val="28"/>
+          <w:szCs w:val="28"/>
+        </w:rPr>
+        <w:t>Never</w:t>
       </w:r>
       <w:r>
         <w:rPr>
@@ -1934,7 +1857,112 @@
           <w:sz w:val="28"/>
           <w:szCs w:val="28"/>
         </w:rPr>
-        <w:t>How often does your tenant forget to pay rent on time?</w:t>
+        <w:t>Do you find difficulty in finding the tenant for your price of living(rent)</w:t>
+      </w:r>
+      <w:r>
+        <w:rPr>
+          <w:rFonts w:ascii="Merriweather" w:hAnsi="Merriweather"/>
+          <w:sz w:val="28"/>
+          <w:szCs w:val="28"/>
+        </w:rPr>
+        <w:t>?</w:t>
+      </w:r>
+    </w:p>
+    <w:p>
+      <w:pPr>
+        <w:rPr>
+          <w:rFonts w:ascii="Merriweather" w:hAnsi="Merriweather"/>
+          <w:sz w:val="28"/>
+          <w:szCs w:val="28"/>
+        </w:rPr>
+      </w:pPr>
+      <w:r>
+        <w:rPr>
+          <w:rFonts w:ascii="Merriweather" w:hAnsi="Merriweather"/>
+          <w:b/>
+          <w:bCs/>
+          <w:sz w:val="28"/>
+          <w:szCs w:val="28"/>
+        </w:rPr>
+        <w:t>Answer</w:t>
+      </w:r>
+      <w:r>
+        <w:rPr>
+          <w:rFonts w:ascii="Merriweather" w:hAnsi="Merriweather"/>
+          <w:b/>
+          <w:bCs/>
+          <w:sz w:val="28"/>
+          <w:szCs w:val="28"/>
+        </w:rPr>
+        <w:t xml:space="preserve">: - </w:t>
+      </w:r>
+      <w:r>
+        <w:rPr>
+          <w:rFonts w:ascii="Merriweather" w:hAnsi="Merriweather"/>
+          <w:sz w:val="28"/>
+          <w:szCs w:val="28"/>
+        </w:rPr>
+        <w:t>It takes time but eventually I find one or other</w:t>
+      </w:r>
+      <w:r>
+        <w:rPr>
+          <w:rFonts w:ascii="Merriweather" w:hAnsi="Merriweather"/>
+          <w:sz w:val="28"/>
+          <w:szCs w:val="28"/>
+        </w:rPr>
+        <w:t>.</w:t>
+      </w:r>
+    </w:p>
+    <w:p>
+      <w:pPr>
+        <w:rPr>
+          <w:rFonts w:ascii="Merriweather" w:hAnsi="Merriweather"/>
+          <w:sz w:val="28"/>
+          <w:szCs w:val="28"/>
+        </w:rPr>
+      </w:pPr>
+    </w:p>
+    <w:p>
+      <w:pPr>
+        <w:rPr>
+          <w:rFonts w:ascii="Merriweather" w:hAnsi="Merriweather"/>
+          <w:sz w:val="28"/>
+          <w:szCs w:val="28"/>
+        </w:rPr>
+      </w:pPr>
+      <w:r>
+        <w:rPr>
+          <w:rFonts w:ascii="Merriweather" w:hAnsi="Merriweather"/>
+          <w:b/>
+          <w:bCs/>
+          <w:sz w:val="28"/>
+          <w:szCs w:val="28"/>
+        </w:rPr>
+        <w:t>Question:</w:t>
+      </w:r>
+      <w:r>
+        <w:rPr>
+          <w:rFonts w:ascii="Merriweather" w:hAnsi="Merriweather"/>
+          <w:sz w:val="28"/>
+          <w:szCs w:val="28"/>
+        </w:rPr>
+        <w:t xml:space="preserve"> </w:t>
+      </w:r>
+      <w:r>
+        <w:rPr>
+          <w:rFonts w:ascii="Merriweather" w:hAnsi="Merriweather"/>
+          <w:sz w:val="28"/>
+          <w:szCs w:val="28"/>
+        </w:rPr>
+        <w:t>How specific are you about your tenants</w:t>
+      </w:r>
+      <w:r>
+        <w:rPr>
+          <w:rFonts w:ascii="Merriweather" w:hAnsi="Merriweather"/>
+          <w:sz w:val="28"/>
+          <w:szCs w:val="28"/>
+        </w:rPr>
+        <w:t>?</w:t>
       </w:r>
     </w:p>
     <w:p>
@@ -1958,6 +1986,8 @@
       <w:r>
         <w:rPr>
           <w:rFonts w:ascii="Merriweather" w:hAnsi="Merriweather"/>
+          <w:b/>
+          <w:bCs/>
           <w:sz w:val="28"/>
           <w:szCs w:val="28"/>
         </w:rPr>
@@ -1966,10 +1996,440 @@
       <w:r>
         <w:rPr>
           <w:rFonts w:ascii="Merriweather" w:hAnsi="Merriweather"/>
-          <w:sz w:val="28"/>
-          <w:szCs w:val="28"/>
-        </w:rPr>
-        <w:t>Never</w:t>
+          <w:b/>
+          <w:bCs/>
+          <w:sz w:val="28"/>
+          <w:szCs w:val="28"/>
+        </w:rPr>
+        <w:t xml:space="preserve"> </w:t>
+      </w:r>
+      <w:r>
+        <w:rPr>
+          <w:rFonts w:ascii="Merriweather" w:hAnsi="Merriweather"/>
+          <w:sz w:val="28"/>
+          <w:szCs w:val="28"/>
+        </w:rPr>
+        <w:t>They should be using the facilities I provide in a disciplined way that’s the only thing I want.</w:t>
+      </w:r>
+    </w:p>
+    <w:p>
+      <w:pPr>
+        <w:rPr>
+          <w:rFonts w:ascii="Merriweather" w:hAnsi="Merriweather"/>
+          <w:sz w:val="28"/>
+          <w:szCs w:val="28"/>
+        </w:rPr>
+      </w:pPr>
+    </w:p>
+    <w:p>
+      <w:pPr>
+        <w:rPr>
+          <w:rFonts w:ascii="Merriweather" w:hAnsi="Merriweather"/>
+          <w:sz w:val="28"/>
+          <w:szCs w:val="28"/>
+        </w:rPr>
+      </w:pPr>
+      <w:r>
+        <w:rPr>
+          <w:rFonts w:ascii="Merriweather" w:hAnsi="Merriweather"/>
+          <w:b/>
+          <w:bCs/>
+          <w:sz w:val="28"/>
+          <w:szCs w:val="28"/>
+        </w:rPr>
+        <w:t xml:space="preserve">Question: </w:t>
+      </w:r>
+      <w:r>
+        <w:rPr>
+          <w:rFonts w:ascii="Merriweather" w:hAnsi="Merriweather"/>
+          <w:sz w:val="28"/>
+          <w:szCs w:val="28"/>
+        </w:rPr>
+        <w:t>How do you get the rent agreement done?</w:t>
+      </w:r>
+    </w:p>
+    <w:p>
+      <w:pPr>
+        <w:rPr>
+          <w:rFonts w:ascii="Merriweather" w:hAnsi="Merriweather"/>
+          <w:sz w:val="28"/>
+          <w:szCs w:val="28"/>
+        </w:rPr>
+      </w:pPr>
+      <w:r>
+        <w:rPr>
+          <w:rFonts w:ascii="Merriweather" w:hAnsi="Merriweather"/>
+          <w:b/>
+          <w:bCs/>
+          <w:sz w:val="28"/>
+          <w:szCs w:val="28"/>
+        </w:rPr>
+        <w:t xml:space="preserve">Answer:  </w:t>
+      </w:r>
+      <w:r>
+        <w:rPr>
+          <w:rFonts w:ascii="Merriweather" w:hAnsi="Merriweather"/>
+          <w:sz w:val="28"/>
+          <w:szCs w:val="28"/>
+        </w:rPr>
+        <w:t>M</w:t>
+      </w:r>
+      <w:r>
+        <w:rPr>
+          <w:rFonts w:ascii="Merriweather" w:hAnsi="Merriweather"/>
+          <w:sz w:val="28"/>
+          <w:szCs w:val="28"/>
+        </w:rPr>
+        <w:t>ost of the time b</w:t>
+      </w:r>
+      <w:r>
+        <w:rPr>
+          <w:rFonts w:ascii="Merriweather" w:hAnsi="Merriweather"/>
+          <w:sz w:val="28"/>
+          <w:szCs w:val="28"/>
+        </w:rPr>
+        <w:t>roker provides lawyer or I need to find.</w:t>
+      </w:r>
+    </w:p>
+    <w:p>
+      <w:pPr>
+        <w:rPr>
+          <w:rFonts w:ascii="Merriweather" w:hAnsi="Merriweather"/>
+          <w:sz w:val="28"/>
+          <w:szCs w:val="28"/>
+        </w:rPr>
+      </w:pPr>
+    </w:p>
+    <w:p>
+      <w:pPr>
+        <w:rPr>
+          <w:rFonts w:ascii="Merriweather" w:hAnsi="Merriweather"/>
+          <w:sz w:val="28"/>
+          <w:szCs w:val="28"/>
+        </w:rPr>
+      </w:pPr>
+      <w:r>
+        <w:rPr>
+          <w:rFonts w:ascii="Merriweather" w:hAnsi="Merriweather"/>
+          <w:b/>
+          <w:bCs/>
+          <w:sz w:val="28"/>
+          <w:szCs w:val="28"/>
+        </w:rPr>
+        <w:t xml:space="preserve">Question: </w:t>
+      </w:r>
+      <w:r>
+        <w:rPr>
+          <w:rFonts w:ascii="Merriweather" w:hAnsi="Merriweather"/>
+          <w:sz w:val="28"/>
+          <w:szCs w:val="28"/>
+        </w:rPr>
+        <w:t>What another feature would you like that helps you?</w:t>
+      </w:r>
+    </w:p>
+    <w:p>
+      <w:pPr>
+        <w:rPr>
+          <w:rFonts w:ascii="Merriweather" w:hAnsi="Merriweather"/>
+          <w:sz w:val="28"/>
+          <w:szCs w:val="28"/>
+        </w:rPr>
+      </w:pPr>
+      <w:r>
+        <w:rPr>
+          <w:rFonts w:ascii="Merriweather" w:hAnsi="Merriweather"/>
+          <w:b/>
+          <w:bCs/>
+          <w:sz w:val="28"/>
+          <w:szCs w:val="28"/>
+        </w:rPr>
+        <w:t xml:space="preserve">Answer: </w:t>
+      </w:r>
+      <w:r>
+        <w:rPr>
+          <w:rFonts w:ascii="Merriweather" w:hAnsi="Merriweather"/>
+          <w:b/>
+          <w:bCs/>
+          <w:sz w:val="28"/>
+          <w:szCs w:val="28"/>
+        </w:rPr>
+        <w:t xml:space="preserve"> </w:t>
+      </w:r>
+      <w:r>
+        <w:rPr>
+          <w:rFonts w:ascii="Merriweather" w:hAnsi="Merriweather"/>
+          <w:sz w:val="28"/>
+          <w:szCs w:val="28"/>
+        </w:rPr>
+        <w:t xml:space="preserve">In the suggested properties the properties with better </w:t>
+      </w:r>
+      <w:r>
+        <w:rPr>
+          <w:rFonts w:ascii="Merriweather" w:hAnsi="Merriweather"/>
+          <w:sz w:val="28"/>
+          <w:szCs w:val="28"/>
+        </w:rPr>
+        <w:t>facilities should come first.</w:t>
+      </w:r>
+    </w:p>
+    <w:p>
+      <w:pPr>
+        <w:rPr>
+          <w:rFonts w:ascii="Merriweather" w:hAnsi="Merriweather"/>
+          <w:sz w:val="28"/>
+          <w:szCs w:val="28"/>
+        </w:rPr>
+      </w:pPr>
+      <w:r>
+        <w:rPr>
+          <w:rFonts w:ascii="Merriweather" w:hAnsi="Merriweather"/>
+          <w:b/>
+          <w:bCs/>
+          <w:sz w:val="28"/>
+          <w:szCs w:val="28"/>
+        </w:rPr>
+        <w:lastRenderedPageBreak/>
+        <w:t xml:space="preserve">Interviewee: </w:t>
+      </w:r>
+      <w:r>
+        <w:rPr>
+          <w:rFonts w:ascii="Merriweather" w:hAnsi="Merriweather"/>
+          <w:sz w:val="28"/>
+          <w:szCs w:val="28"/>
+        </w:rPr>
+        <w:t>Falguni</w:t>
+      </w:r>
+      <w:r>
+        <w:rPr>
+          <w:rFonts w:ascii="Merriweather" w:hAnsi="Merriweather"/>
+          <w:sz w:val="28"/>
+          <w:szCs w:val="28"/>
+        </w:rPr>
+        <w:t xml:space="preserve"> Makwana</w:t>
+      </w:r>
+    </w:p>
+    <w:p>
+      <w:pPr>
+        <w:rPr>
+          <w:rFonts w:ascii="Merriweather" w:hAnsi="Merriweather"/>
+          <w:sz w:val="28"/>
+          <w:szCs w:val="28"/>
+        </w:rPr>
+      </w:pPr>
+      <w:r>
+        <w:rPr>
+          <w:rFonts w:ascii="Merriweather" w:hAnsi="Merriweather"/>
+          <w:b/>
+          <w:bCs/>
+          <w:sz w:val="28"/>
+          <w:szCs w:val="28"/>
+        </w:rPr>
+        <w:t xml:space="preserve">Stakeholder Type: </w:t>
+      </w:r>
+      <w:r>
+        <w:rPr>
+          <w:rFonts w:ascii="Merriweather" w:hAnsi="Merriweather"/>
+          <w:sz w:val="28"/>
+          <w:szCs w:val="28"/>
+        </w:rPr>
+        <w:t>Property Owner</w:t>
+      </w:r>
+    </w:p>
+    <w:p>
+      <w:pPr>
+        <w:rPr>
+          <w:rFonts w:ascii="Merriweather" w:hAnsi="Merriweather"/>
+          <w:sz w:val="28"/>
+          <w:szCs w:val="28"/>
+        </w:rPr>
+      </w:pPr>
+      <w:r>
+        <w:rPr>
+          <w:rFonts w:ascii="Merriweather" w:hAnsi="Merriweather"/>
+          <w:b/>
+          <w:bCs/>
+          <w:sz w:val="28"/>
+          <w:szCs w:val="28"/>
+        </w:rPr>
+        <w:t xml:space="preserve">No. Properties: </w:t>
+      </w:r>
+      <w:r>
+        <w:rPr>
+          <w:rFonts w:ascii="Merriweather" w:hAnsi="Merriweather"/>
+          <w:sz w:val="28"/>
+          <w:szCs w:val="28"/>
+        </w:rPr>
+        <w:t>2</w:t>
+      </w:r>
+    </w:p>
+    <w:p>
+      <w:pPr>
+        <w:rPr>
+          <w:rFonts w:ascii="Merriweather" w:hAnsi="Merriweather"/>
+          <w:sz w:val="28"/>
+          <w:szCs w:val="28"/>
+        </w:rPr>
+      </w:pPr>
+      <w:r>
+        <w:rPr>
+          <w:rFonts w:ascii="Merriweather" w:hAnsi="Merriweather"/>
+          <w:b/>
+          <w:bCs/>
+          <w:sz w:val="28"/>
+          <w:szCs w:val="28"/>
+        </w:rPr>
+        <w:t xml:space="preserve">Date: </w:t>
+      </w:r>
+      <w:r>
+        <w:rPr>
+          <w:rFonts w:ascii="Merriweather" w:hAnsi="Merriweather"/>
+          <w:sz w:val="28"/>
+          <w:szCs w:val="28"/>
+        </w:rPr>
+        <w:t>18/09/25</w:t>
+      </w:r>
+    </w:p>
+    <w:p>
+      <w:pPr>
+        <w:rPr>
+          <w:rFonts w:ascii="Merriweather" w:hAnsi="Merriweather"/>
+          <w:sz w:val="28"/>
+          <w:szCs w:val="28"/>
+        </w:rPr>
+      </w:pPr>
+    </w:p>
+    <w:p>
+      <w:pPr>
+        <w:rPr>
+          <w:rFonts w:ascii="Merriweather" w:hAnsi="Merriweather"/>
+          <w:b/>
+          <w:bCs/>
+          <w:sz w:val="28"/>
+          <w:szCs w:val="28"/>
+        </w:rPr>
+      </w:pPr>
+      <w:r>
+        <w:rPr>
+          <w:rFonts w:ascii="Merriweather" w:hAnsi="Merriweather"/>
+          <w:b/>
+          <w:bCs/>
+          <w:sz w:val="28"/>
+          <w:szCs w:val="28"/>
+        </w:rPr>
+        <w:t>Property Details</w:t>
+      </w:r>
+    </w:p>
+    <w:p>
+      <w:pPr>
+        <w:rPr>
+          <w:rFonts w:ascii="Merriweather" w:hAnsi="Merriweather"/>
+          <w:sz w:val="28"/>
+          <w:szCs w:val="28"/>
+        </w:rPr>
+      </w:pPr>
+      <w:r>
+        <w:rPr>
+          <w:rFonts w:ascii="Merriweather" w:hAnsi="Merriweather"/>
+          <w:b/>
+          <w:bCs/>
+          <w:sz w:val="28"/>
+          <w:szCs w:val="28"/>
+        </w:rPr>
+        <w:t xml:space="preserve">Type: - </w:t>
+      </w:r>
+      <w:r>
+        <w:rPr>
+          <w:rFonts w:ascii="Merriweather" w:hAnsi="Merriweather"/>
+          <w:sz w:val="28"/>
+          <w:szCs w:val="28"/>
+        </w:rPr>
+        <w:t>Tenement</w:t>
+      </w:r>
+    </w:p>
+    <w:p>
+      <w:pPr>
+        <w:rPr>
+          <w:rFonts w:ascii="Merriweather" w:hAnsi="Merriweather"/>
+          <w:sz w:val="28"/>
+          <w:szCs w:val="28"/>
+        </w:rPr>
+      </w:pPr>
+      <w:r>
+        <w:rPr>
+          <w:rFonts w:ascii="Merriweather" w:hAnsi="Merriweather"/>
+          <w:b/>
+          <w:bCs/>
+          <w:sz w:val="28"/>
+          <w:szCs w:val="28"/>
+        </w:rPr>
+        <w:t>Occupancy: -</w:t>
+      </w:r>
+      <w:r>
+        <w:rPr>
+          <w:rFonts w:ascii="Merriweather" w:hAnsi="Merriweather"/>
+          <w:sz w:val="28"/>
+          <w:szCs w:val="28"/>
+        </w:rPr>
+        <w:t>Small family</w:t>
+      </w:r>
+      <w:r>
+        <w:rPr>
+          <w:rFonts w:ascii="Merriweather" w:hAnsi="Merriweather"/>
+          <w:sz w:val="28"/>
+          <w:szCs w:val="28"/>
+        </w:rPr>
+        <w:t xml:space="preserve"> </w:t>
+      </w:r>
+      <w:r>
+        <w:rPr>
+          <w:rFonts w:ascii="Merriweather" w:hAnsi="Merriweather"/>
+          <w:sz w:val="28"/>
+          <w:szCs w:val="28"/>
+        </w:rPr>
+        <w:t>(3-4 person)</w:t>
+      </w:r>
+    </w:p>
+    <w:p>
+      <w:pPr>
+        <w:rPr>
+          <w:rFonts w:ascii="Merriweather" w:hAnsi="Merriweather"/>
+          <w:sz w:val="28"/>
+          <w:szCs w:val="28"/>
+        </w:rPr>
+      </w:pPr>
+      <w:r>
+        <w:rPr>
+          <w:rFonts w:ascii="Merriweather" w:hAnsi="Merriweather"/>
+          <w:b/>
+          <w:bCs/>
+          <w:sz w:val="28"/>
+          <w:szCs w:val="28"/>
+        </w:rPr>
+        <w:t>Current way of finding tenants: -</w:t>
+      </w:r>
+      <w:r>
+        <w:rPr>
+          <w:rFonts w:ascii="Merriweather" w:hAnsi="Merriweather"/>
+          <w:sz w:val="28"/>
+          <w:szCs w:val="28"/>
+        </w:rPr>
+        <w:t xml:space="preserve">through </w:t>
+      </w:r>
+      <w:r>
+        <w:rPr>
+          <w:rFonts w:ascii="Merriweather" w:hAnsi="Merriweather"/>
+          <w:sz w:val="28"/>
+          <w:szCs w:val="28"/>
+        </w:rPr>
+        <w:t>one</w:t>
+      </w:r>
+      <w:r>
+        <w:rPr>
+          <w:rFonts w:ascii="Merriweather" w:hAnsi="Merriweather"/>
+          <w:sz w:val="28"/>
+          <w:szCs w:val="28"/>
+        </w:rPr>
+        <w:t xml:space="preserve"> broker</w:t>
       </w:r>
       <w:r>
         <w:rPr>
@@ -1979,20 +2439,119 @@
         </w:rPr>
         <w:t>.</w:t>
       </w:r>
-    </w:p>
-    <w:p>
-      <w:pPr>
-        <w:rPr>
-          <w:rFonts w:ascii="Merriweather" w:hAnsi="Merriweather"/>
-          <w:sz w:val="28"/>
-          <w:szCs w:val="28"/>
-        </w:rPr>
-      </w:pPr>
-    </w:p>
-    <w:p>
-      <w:pPr>
-        <w:rPr>
-          <w:rFonts w:ascii="Merriweather" w:hAnsi="Merriweather"/>
+      <w:r>
+        <w:rPr>
+          <w:rFonts w:ascii="Merriweather" w:hAnsi="Merriweather"/>
+          <w:sz w:val="28"/>
+          <w:szCs w:val="28"/>
+        </w:rPr>
+        <w:t xml:space="preserve"> </w:t>
+      </w:r>
+    </w:p>
+    <w:p>
+      <w:pPr>
+        <w:rPr>
+          <w:rFonts w:ascii="Merriweather" w:hAnsi="Merriweather"/>
+          <w:sz w:val="28"/>
+          <w:szCs w:val="28"/>
+        </w:rPr>
+      </w:pPr>
+    </w:p>
+    <w:p>
+      <w:pPr>
+        <w:rPr>
+          <w:rFonts w:ascii="Merriweather" w:hAnsi="Merriweather"/>
+          <w:b/>
+          <w:bCs/>
+          <w:sz w:val="28"/>
+          <w:szCs w:val="28"/>
+        </w:rPr>
+      </w:pPr>
+      <w:r>
+        <w:rPr>
+          <w:rFonts w:ascii="Merriweather" w:hAnsi="Merriweather"/>
+          <w:b/>
+          <w:bCs/>
+          <w:sz w:val="28"/>
+          <w:szCs w:val="28"/>
+        </w:rPr>
+        <w:t xml:space="preserve">Question: </w:t>
+      </w:r>
+      <w:r>
+        <w:rPr>
+          <w:rFonts w:ascii="Merriweather" w:hAnsi="Merriweather"/>
+          <w:b/>
+          <w:bCs/>
+          <w:sz w:val="28"/>
+          <w:szCs w:val="28"/>
+        </w:rPr>
+        <w:t>How satisfied are you with the rent</w:t>
+      </w:r>
+      <w:r>
+        <w:rPr>
+          <w:rFonts w:ascii="Merriweather" w:hAnsi="Merriweather"/>
+          <w:b/>
+          <w:bCs/>
+          <w:sz w:val="28"/>
+          <w:szCs w:val="28"/>
+        </w:rPr>
+        <w:t>al amount</w:t>
+      </w:r>
+      <w:r>
+        <w:rPr>
+          <w:rFonts w:ascii="Merriweather" w:hAnsi="Merriweather"/>
+          <w:b/>
+          <w:bCs/>
+          <w:sz w:val="28"/>
+          <w:szCs w:val="28"/>
+        </w:rPr>
+        <w:t xml:space="preserve"> that you get? </w:t>
+      </w:r>
+    </w:p>
+    <w:p>
+      <w:pPr>
+        <w:rPr>
+          <w:rFonts w:ascii="Merriweather" w:hAnsi="Merriweather"/>
+          <w:sz w:val="28"/>
+          <w:szCs w:val="28"/>
+        </w:rPr>
+      </w:pPr>
+      <w:proofErr w:type="gramStart"/>
+      <w:r>
+        <w:rPr>
+          <w:rFonts w:ascii="Merriweather" w:hAnsi="Merriweather"/>
+          <w:sz w:val="28"/>
+          <w:szCs w:val="28"/>
+        </w:rPr>
+        <w:t>Ans :</w:t>
+      </w:r>
+      <w:proofErr w:type="gramEnd"/>
+      <w:r>
+        <w:rPr>
+          <w:rFonts w:ascii="Merriweather" w:hAnsi="Merriweather"/>
+          <w:sz w:val="28"/>
+          <w:szCs w:val="28"/>
+        </w:rPr>
+        <w:t>- quite satisfied</w:t>
+      </w:r>
+    </w:p>
+    <w:p>
+      <w:pPr>
+        <w:rPr>
+          <w:rFonts w:ascii="Merriweather" w:hAnsi="Merriweather"/>
+          <w:b/>
+          <w:bCs/>
+          <w:sz w:val="28"/>
+          <w:szCs w:val="28"/>
+        </w:rPr>
+      </w:pPr>
+    </w:p>
+    <w:p>
+      <w:pPr>
+        <w:rPr>
+          <w:rFonts w:ascii="Merriweather" w:hAnsi="Merriweather"/>
+          <w:b/>
+          <w:bCs/>
           <w:sz w:val="28"/>
           <w:szCs w:val="28"/>
         </w:rPr>
@@ -2010,86 +2569,394 @@
       <w:r>
         <w:rPr>
           <w:rFonts w:ascii="Merriweather" w:hAnsi="Merriweather"/>
+          <w:b/>
+          <w:bCs/>
+          <w:sz w:val="28"/>
+          <w:szCs w:val="28"/>
+        </w:rPr>
+        <w:t xml:space="preserve"> Do you need to evict tenants? </w:t>
+      </w:r>
+    </w:p>
+    <w:p>
+      <w:pPr>
+        <w:rPr>
+          <w:rFonts w:ascii="Merriweather" w:hAnsi="Merriweather"/>
+          <w:sz w:val="28"/>
+          <w:szCs w:val="28"/>
+        </w:rPr>
+      </w:pPr>
+      <w:proofErr w:type="gramStart"/>
+      <w:r>
+        <w:rPr>
+          <w:rFonts w:ascii="Merriweather" w:hAnsi="Merriweather"/>
+          <w:sz w:val="28"/>
+          <w:szCs w:val="28"/>
+        </w:rPr>
+        <w:t>Ans :</w:t>
+      </w:r>
+      <w:proofErr w:type="gramEnd"/>
+      <w:r>
+        <w:rPr>
+          <w:rFonts w:ascii="Merriweather" w:hAnsi="Merriweather"/>
+          <w:sz w:val="28"/>
+          <w:szCs w:val="28"/>
+        </w:rPr>
+        <w:t>- No</w:t>
+      </w:r>
+    </w:p>
+    <w:p>
+      <w:pPr>
+        <w:rPr>
+          <w:rFonts w:ascii="Merriweather" w:hAnsi="Merriweather"/>
+          <w:b/>
+          <w:bCs/>
+          <w:sz w:val="28"/>
+          <w:szCs w:val="28"/>
+        </w:rPr>
+      </w:pPr>
+    </w:p>
+    <w:p>
+      <w:pPr>
+        <w:rPr>
+          <w:rFonts w:ascii="Merriweather" w:hAnsi="Merriweather"/>
+          <w:b/>
+          <w:bCs/>
+          <w:sz w:val="28"/>
+          <w:szCs w:val="28"/>
+        </w:rPr>
+      </w:pPr>
+      <w:r>
+        <w:rPr>
+          <w:rFonts w:ascii="Merriweather" w:hAnsi="Merriweather"/>
+          <w:b/>
+          <w:bCs/>
+          <w:sz w:val="28"/>
+          <w:szCs w:val="28"/>
+        </w:rPr>
+        <w:t xml:space="preserve">Question: Do you have any </w:t>
+      </w:r>
+      <w:r>
+        <w:rPr>
+          <w:rFonts w:ascii="Merriweather" w:hAnsi="Merriweather"/>
+          <w:b/>
+          <w:bCs/>
+          <w:sz w:val="28"/>
+          <w:szCs w:val="28"/>
+        </w:rPr>
+        <w:t xml:space="preserve">specific preferences for tenants? </w:t>
+      </w:r>
+    </w:p>
+    <w:p>
+      <w:pPr>
+        <w:rPr>
+          <w:rFonts w:ascii="Merriweather" w:hAnsi="Merriweather"/>
+          <w:sz w:val="28"/>
+          <w:szCs w:val="28"/>
+        </w:rPr>
+      </w:pPr>
+      <w:proofErr w:type="gramStart"/>
+      <w:r>
+        <w:rPr>
+          <w:rFonts w:ascii="Merriweather" w:hAnsi="Merriweather"/>
+          <w:sz w:val="28"/>
+          <w:szCs w:val="28"/>
+        </w:rPr>
+        <w:t>Ans :</w:t>
+      </w:r>
+      <w:proofErr w:type="gramEnd"/>
+      <w:r>
+        <w:rPr>
+          <w:rFonts w:ascii="Merriweather" w:hAnsi="Merriweather"/>
+          <w:sz w:val="28"/>
+          <w:szCs w:val="28"/>
+        </w:rPr>
+        <w:t>- Should not be too loud. vegetarian</w:t>
+      </w:r>
+    </w:p>
+    <w:p>
+      <w:pPr>
+        <w:rPr>
+          <w:rFonts w:ascii="Merriweather" w:hAnsi="Merriweather"/>
+          <w:b/>
+          <w:bCs/>
+          <w:sz w:val="28"/>
+          <w:szCs w:val="28"/>
+        </w:rPr>
+      </w:pPr>
+    </w:p>
+    <w:p>
+      <w:pPr>
+        <w:rPr>
+          <w:rFonts w:ascii="Merriweather" w:hAnsi="Merriweather"/>
+          <w:b/>
+          <w:bCs/>
+          <w:sz w:val="28"/>
+          <w:szCs w:val="28"/>
+        </w:rPr>
+      </w:pPr>
+      <w:r>
+        <w:rPr>
+          <w:rFonts w:ascii="Merriweather" w:hAnsi="Merriweather"/>
+          <w:b/>
+          <w:bCs/>
+          <w:sz w:val="28"/>
+          <w:szCs w:val="28"/>
+        </w:rPr>
+        <w:t>Question:</w:t>
+      </w:r>
+      <w:r>
+        <w:rPr>
+          <w:rFonts w:ascii="Merriweather" w:hAnsi="Merriweather"/>
+          <w:b/>
+          <w:bCs/>
+          <w:sz w:val="28"/>
+          <w:szCs w:val="28"/>
+        </w:rPr>
+        <w:t xml:space="preserve"> How much time would you require to find tenants if your current renting tenants leave?</w:t>
+      </w:r>
+    </w:p>
+    <w:p>
+      <w:pPr>
+        <w:rPr>
+          <w:rFonts w:ascii="Merriweather" w:hAnsi="Merriweather"/>
+          <w:sz w:val="28"/>
+          <w:szCs w:val="28"/>
+        </w:rPr>
+      </w:pPr>
+      <w:proofErr w:type="gramStart"/>
+      <w:r>
+        <w:rPr>
+          <w:rFonts w:ascii="Merriweather" w:hAnsi="Merriweather"/>
+          <w:sz w:val="28"/>
+          <w:szCs w:val="28"/>
+        </w:rPr>
+        <w:t>Ans :</w:t>
+      </w:r>
+      <w:proofErr w:type="gramEnd"/>
+      <w:r>
+        <w:rPr>
+          <w:rFonts w:ascii="Merriweather" w:hAnsi="Merriweather"/>
+          <w:sz w:val="28"/>
+          <w:szCs w:val="28"/>
+        </w:rPr>
+        <w:t>- 6-8 months</w:t>
+      </w:r>
+    </w:p>
+    <w:p>
+      <w:pPr>
+        <w:rPr>
+          <w:rFonts w:ascii="Merriweather" w:hAnsi="Merriweather"/>
+          <w:b/>
+          <w:bCs/>
+          <w:sz w:val="28"/>
+          <w:szCs w:val="28"/>
+        </w:rPr>
+      </w:pPr>
+    </w:p>
+    <w:p>
+      <w:pPr>
+        <w:rPr>
+          <w:rFonts w:ascii="Merriweather" w:hAnsi="Merriweather"/>
+          <w:b/>
+          <w:bCs/>
+          <w:sz w:val="28"/>
+          <w:szCs w:val="28"/>
+        </w:rPr>
+      </w:pPr>
+    </w:p>
+    <w:p>
+      <w:pPr>
+        <w:rPr>
+          <w:rFonts w:ascii="Merriweather" w:hAnsi="Merriweather"/>
+          <w:b/>
+          <w:bCs/>
+          <w:sz w:val="28"/>
+          <w:szCs w:val="28"/>
+        </w:rPr>
+      </w:pPr>
+    </w:p>
+    <w:p>
+      <w:pPr>
+        <w:rPr>
+          <w:rFonts w:ascii="Merriweather" w:hAnsi="Merriweather"/>
+          <w:b/>
+          <w:bCs/>
+          <w:sz w:val="28"/>
+          <w:szCs w:val="28"/>
+        </w:rPr>
+      </w:pPr>
+      <w:r>
+        <w:rPr>
+          <w:rFonts w:ascii="Merriweather" w:hAnsi="Merriweather"/>
+          <w:b/>
+          <w:bCs/>
+          <w:sz w:val="28"/>
+          <w:szCs w:val="28"/>
+        </w:rPr>
+        <w:lastRenderedPageBreak/>
+        <w:t>Question:</w:t>
+      </w:r>
+      <w:r>
+        <w:rPr>
+          <w:rFonts w:ascii="Merriweather" w:hAnsi="Merriweather"/>
+          <w:b/>
+          <w:bCs/>
+          <w:sz w:val="28"/>
+          <w:szCs w:val="28"/>
+        </w:rPr>
+        <w:t xml:space="preserve"> Do you need the system to be always accessible at all times? </w:t>
+      </w:r>
+    </w:p>
+    <w:p>
+      <w:pPr>
+        <w:rPr>
+          <w:rFonts w:ascii="Merriweather" w:hAnsi="Merriweather"/>
+          <w:sz w:val="28"/>
+          <w:szCs w:val="28"/>
+        </w:rPr>
+      </w:pPr>
+      <w:proofErr w:type="gramStart"/>
+      <w:r>
+        <w:rPr>
+          <w:rFonts w:ascii="Merriweather" w:hAnsi="Merriweather"/>
+          <w:sz w:val="28"/>
+          <w:szCs w:val="28"/>
+        </w:rPr>
+        <w:t>Ans :</w:t>
+      </w:r>
+      <w:proofErr w:type="gramEnd"/>
+      <w:r>
+        <w:rPr>
+          <w:rFonts w:ascii="Merriweather" w:hAnsi="Merriweather"/>
+          <w:sz w:val="28"/>
+          <w:szCs w:val="28"/>
+        </w:rPr>
+        <w:t>- Most times of the day.</w:t>
+      </w:r>
+    </w:p>
+    <w:p>
+      <w:pPr>
+        <w:rPr>
+          <w:rFonts w:ascii="Merriweather" w:hAnsi="Merriweather"/>
+          <w:b/>
+          <w:bCs/>
+          <w:sz w:val="28"/>
+          <w:szCs w:val="28"/>
+        </w:rPr>
+      </w:pPr>
+    </w:p>
+    <w:p>
+      <w:pPr>
+        <w:rPr>
+          <w:rFonts w:ascii="Merriweather" w:hAnsi="Merriweather"/>
+          <w:b/>
+          <w:bCs/>
+          <w:sz w:val="28"/>
+          <w:szCs w:val="28"/>
+        </w:rPr>
+      </w:pPr>
+      <w:r>
+        <w:rPr>
+          <w:rFonts w:ascii="Merriweather" w:hAnsi="Merriweather"/>
+          <w:b/>
+          <w:bCs/>
+          <w:sz w:val="28"/>
+          <w:szCs w:val="28"/>
+        </w:rPr>
+        <w:t>Question:</w:t>
+      </w:r>
+      <w:r>
+        <w:rPr>
+          <w:rFonts w:ascii="Merriweather" w:hAnsi="Merriweather"/>
+          <w:b/>
+          <w:bCs/>
+          <w:sz w:val="28"/>
+          <w:szCs w:val="28"/>
+        </w:rPr>
+        <w:t xml:space="preserve"> Do you need the application to store the rental agreements and make rent payment easy? </w:t>
+      </w:r>
+    </w:p>
+    <w:p>
+      <w:pPr>
+        <w:rPr>
+          <w:rFonts w:ascii="Merriweather" w:hAnsi="Merriweather"/>
+          <w:sz w:val="28"/>
+          <w:szCs w:val="28"/>
+        </w:rPr>
+      </w:pPr>
+    </w:p>
+    <w:p>
+      <w:pPr>
+        <w:rPr>
+          <w:rFonts w:ascii="Merriweather" w:hAnsi="Merriweather"/>
+          <w:sz w:val="28"/>
+          <w:szCs w:val="28"/>
+        </w:rPr>
+      </w:pPr>
+      <w:proofErr w:type="gramStart"/>
+      <w:r>
+        <w:rPr>
+          <w:rFonts w:ascii="Merriweather" w:hAnsi="Merriweather"/>
+          <w:sz w:val="28"/>
+          <w:szCs w:val="28"/>
+        </w:rPr>
+        <w:t>Ans :</w:t>
+      </w:r>
+      <w:proofErr w:type="gramEnd"/>
+      <w:r>
+        <w:rPr>
+          <w:rFonts w:ascii="Merriweather" w:hAnsi="Merriweather"/>
+          <w:sz w:val="28"/>
+          <w:szCs w:val="28"/>
+        </w:rPr>
+        <w:t xml:space="preserve">- Not necessary I use </w:t>
+      </w:r>
+      <w:proofErr w:type="spellStart"/>
+      <w:r>
+        <w:rPr>
+          <w:rFonts w:ascii="Merriweather" w:hAnsi="Merriweather"/>
+          <w:sz w:val="28"/>
+          <w:szCs w:val="28"/>
+        </w:rPr>
+        <w:t>digi</w:t>
+      </w:r>
+      <w:proofErr w:type="spellEnd"/>
+      <w:r>
+        <w:rPr>
+          <w:rFonts w:ascii="Merriweather" w:hAnsi="Merriweather"/>
+          <w:sz w:val="28"/>
+          <w:szCs w:val="28"/>
+        </w:rPr>
+        <w:t>-locker for application. UPI is good for payments so rent payment not required.</w:t>
+      </w:r>
+    </w:p>
+    <w:p>
+      <w:pPr>
+        <w:rPr>
+          <w:rFonts w:ascii="Merriweather" w:hAnsi="Merriweather"/>
+          <w:b/>
+          <w:bCs/>
+          <w:sz w:val="28"/>
+          <w:szCs w:val="28"/>
+        </w:rPr>
+      </w:pPr>
+      <w:r>
+        <w:rPr>
+          <w:rFonts w:ascii="Merriweather" w:hAnsi="Merriweather"/>
+          <w:b/>
+          <w:bCs/>
           <w:sz w:val="28"/>
           <w:szCs w:val="28"/>
         </w:rPr>
         <w:t xml:space="preserve"> </w:t>
       </w:r>
-      <w:r>
-        <w:rPr>
-          <w:rFonts w:ascii="Merriweather" w:hAnsi="Merriweather"/>
-          <w:sz w:val="28"/>
-          <w:szCs w:val="28"/>
-        </w:rPr>
-        <w:t>Do you find difficulty in finding the tenant for your price of living(rent)</w:t>
-      </w:r>
-      <w:r>
-        <w:rPr>
-          <w:rFonts w:ascii="Merriweather" w:hAnsi="Merriweather"/>
-          <w:sz w:val="28"/>
-          <w:szCs w:val="28"/>
-        </w:rPr>
-        <w:t>?</w:t>
-      </w:r>
-    </w:p>
-    <w:p>
-      <w:pPr>
-        <w:rPr>
-          <w:rFonts w:ascii="Merriweather" w:hAnsi="Merriweather"/>
-          <w:sz w:val="28"/>
-          <w:szCs w:val="28"/>
-        </w:rPr>
-      </w:pPr>
-      <w:r>
-        <w:rPr>
-          <w:rFonts w:ascii="Merriweather" w:hAnsi="Merriweather"/>
-          <w:b/>
-          <w:bCs/>
-          <w:sz w:val="28"/>
-          <w:szCs w:val="28"/>
-        </w:rPr>
-        <w:t>Answer</w:t>
-      </w:r>
-      <w:r>
-        <w:rPr>
-          <w:rFonts w:ascii="Merriweather" w:hAnsi="Merriweather"/>
-          <w:b/>
-          <w:bCs/>
-          <w:sz w:val="28"/>
-          <w:szCs w:val="28"/>
-        </w:rPr>
-        <w:t xml:space="preserve">: - </w:t>
-      </w:r>
-      <w:r>
-        <w:rPr>
-          <w:rFonts w:ascii="Merriweather" w:hAnsi="Merriweather"/>
-          <w:sz w:val="28"/>
-          <w:szCs w:val="28"/>
-        </w:rPr>
-        <w:t>It takes time but eventually I find one or other</w:t>
-      </w:r>
-      <w:r>
-        <w:rPr>
-          <w:rFonts w:ascii="Merriweather" w:hAnsi="Merriweather"/>
-          <w:sz w:val="28"/>
-          <w:szCs w:val="28"/>
-        </w:rPr>
-        <w:t>.</w:t>
-      </w:r>
-    </w:p>
-    <w:p>
-      <w:pPr>
-        <w:rPr>
-          <w:rFonts w:ascii="Merriweather" w:hAnsi="Merriweather"/>
-          <w:sz w:val="28"/>
-          <w:szCs w:val="28"/>
-        </w:rPr>
-      </w:pPr>
-    </w:p>
-    <w:p>
-      <w:pPr>
-        <w:rPr>
-          <w:rFonts w:ascii="Merriweather" w:hAnsi="Merriweather"/>
+    </w:p>
+    <w:p>
+      <w:pPr>
+        <w:rPr>
+          <w:rFonts w:ascii="Merriweather" w:hAnsi="Merriweather"/>
+          <w:b/>
+          <w:bCs/>
           <w:sz w:val="28"/>
           <w:szCs w:val="28"/>
         </w:rPr>
@@ -2107,404 +2974,93 @@
       <w:r>
         <w:rPr>
           <w:rFonts w:ascii="Merriweather" w:hAnsi="Merriweather"/>
-          <w:sz w:val="28"/>
-          <w:szCs w:val="28"/>
-        </w:rPr>
-        <w:t xml:space="preserve"> </w:t>
-      </w:r>
-      <w:r>
-        <w:rPr>
-          <w:rFonts w:ascii="Merriweather" w:hAnsi="Merriweather"/>
-          <w:sz w:val="28"/>
-          <w:szCs w:val="28"/>
-        </w:rPr>
-        <w:t>How specific are you about your tenants</w:t>
-      </w:r>
-      <w:r>
-        <w:rPr>
-          <w:rFonts w:ascii="Merriweather" w:hAnsi="Merriweather"/>
-          <w:sz w:val="28"/>
-          <w:szCs w:val="28"/>
-        </w:rPr>
-        <w:t>?</w:t>
-      </w:r>
-    </w:p>
-    <w:p>
-      <w:pPr>
-        <w:rPr>
-          <w:rFonts w:ascii="Merriweather" w:hAnsi="Merriweather"/>
-          <w:sz w:val="28"/>
-          <w:szCs w:val="28"/>
-        </w:rPr>
-      </w:pPr>
-      <w:r>
-        <w:rPr>
-          <w:rFonts w:ascii="Merriweather" w:hAnsi="Merriweather"/>
-          <w:b/>
-          <w:bCs/>
-          <w:sz w:val="28"/>
-          <w:szCs w:val="28"/>
-        </w:rPr>
-        <w:t>Answer:</w:t>
-      </w:r>
-      <w:r>
-        <w:rPr>
-          <w:rFonts w:ascii="Merriweather" w:hAnsi="Merriweather"/>
-          <w:b/>
-          <w:bCs/>
-          <w:sz w:val="28"/>
-          <w:szCs w:val="28"/>
-        </w:rPr>
-        <w:t xml:space="preserve"> </w:t>
-      </w:r>
-      <w:r>
-        <w:rPr>
-          <w:rFonts w:ascii="Merriweather" w:hAnsi="Merriweather"/>
-          <w:b/>
-          <w:bCs/>
-          <w:sz w:val="28"/>
-          <w:szCs w:val="28"/>
-        </w:rPr>
-        <w:t xml:space="preserve"> </w:t>
-      </w:r>
-      <w:r>
-        <w:rPr>
-          <w:rFonts w:ascii="Merriweather" w:hAnsi="Merriweather"/>
-          <w:sz w:val="28"/>
-          <w:szCs w:val="28"/>
-        </w:rPr>
-        <w:t>They should be using the facilities I provide in a disciplined way that’s the only thing I want.</w:t>
-      </w:r>
-    </w:p>
-    <w:p>
-      <w:pPr>
-        <w:rPr>
-          <w:rFonts w:ascii="Merriweather" w:hAnsi="Merriweather"/>
-          <w:sz w:val="28"/>
-          <w:szCs w:val="28"/>
-        </w:rPr>
-      </w:pPr>
-    </w:p>
-    <w:p>
-      <w:pPr>
-        <w:rPr>
-          <w:rFonts w:ascii="Merriweather" w:hAnsi="Merriweather"/>
-          <w:sz w:val="28"/>
-          <w:szCs w:val="28"/>
-        </w:rPr>
-      </w:pPr>
-      <w:r>
-        <w:rPr>
-          <w:rFonts w:ascii="Merriweather" w:hAnsi="Merriweather"/>
-          <w:b/>
-          <w:bCs/>
-          <w:sz w:val="28"/>
-          <w:szCs w:val="28"/>
-        </w:rPr>
-        <w:t>Question</w:t>
-      </w:r>
-      <w:r>
-        <w:rPr>
-          <w:rFonts w:ascii="Merriweather" w:hAnsi="Merriweather"/>
-          <w:b/>
-          <w:bCs/>
-          <w:sz w:val="28"/>
-          <w:szCs w:val="28"/>
-        </w:rPr>
-        <w:t xml:space="preserve">: </w:t>
-      </w:r>
-      <w:r>
-        <w:rPr>
-          <w:rFonts w:ascii="Merriweather" w:hAnsi="Merriweather"/>
-          <w:sz w:val="28"/>
-          <w:szCs w:val="28"/>
-        </w:rPr>
-        <w:t>How do you get the rent agreement done</w:t>
-      </w:r>
-      <w:r>
-        <w:rPr>
-          <w:rFonts w:ascii="Merriweather" w:hAnsi="Merriweather"/>
-          <w:sz w:val="28"/>
-          <w:szCs w:val="28"/>
-        </w:rPr>
-        <w:t>?</w:t>
-      </w:r>
-    </w:p>
-    <w:p>
-      <w:pPr>
-        <w:rPr>
-          <w:rFonts w:ascii="Merriweather" w:hAnsi="Merriweather"/>
-          <w:sz w:val="28"/>
-          <w:szCs w:val="28"/>
-        </w:rPr>
-      </w:pPr>
-      <w:r>
-        <w:rPr>
-          <w:rFonts w:ascii="Merriweather" w:hAnsi="Merriweather"/>
-          <w:b/>
-          <w:bCs/>
-          <w:sz w:val="28"/>
-          <w:szCs w:val="28"/>
-        </w:rPr>
-        <w:t xml:space="preserve">Answer:  </w:t>
-      </w:r>
-      <w:r>
-        <w:rPr>
-          <w:rFonts w:ascii="Merriweather" w:hAnsi="Merriweather"/>
-          <w:sz w:val="28"/>
-          <w:szCs w:val="28"/>
-        </w:rPr>
-        <w:t>M</w:t>
-      </w:r>
-      <w:r>
-        <w:rPr>
-          <w:rFonts w:ascii="Merriweather" w:hAnsi="Merriweather"/>
-          <w:sz w:val="28"/>
-          <w:szCs w:val="28"/>
-        </w:rPr>
-        <w:t>ost of the time b</w:t>
-      </w:r>
-      <w:r>
-        <w:rPr>
-          <w:rFonts w:ascii="Merriweather" w:hAnsi="Merriweather"/>
-          <w:sz w:val="28"/>
-          <w:szCs w:val="28"/>
-        </w:rPr>
-        <w:t>roker provides lawyer or I need to find.</w:t>
-      </w:r>
-    </w:p>
-    <w:p>
-      <w:pPr>
-        <w:rPr>
-          <w:rFonts w:ascii="Merriweather" w:hAnsi="Merriweather"/>
-          <w:sz w:val="28"/>
-          <w:szCs w:val="28"/>
-        </w:rPr>
-      </w:pPr>
-    </w:p>
-    <w:p>
-      <w:pPr>
-        <w:rPr>
-          <w:rFonts w:ascii="Merriweather" w:hAnsi="Merriweather"/>
-          <w:sz w:val="28"/>
-          <w:szCs w:val="28"/>
-        </w:rPr>
-      </w:pPr>
-      <w:r>
-        <w:rPr>
-          <w:rFonts w:ascii="Merriweather" w:hAnsi="Merriweather"/>
-          <w:b/>
-          <w:bCs/>
-          <w:sz w:val="28"/>
-          <w:szCs w:val="28"/>
-        </w:rPr>
-        <w:t xml:space="preserve">Question: </w:t>
-      </w:r>
-      <w:r>
-        <w:rPr>
-          <w:rFonts w:ascii="Merriweather" w:hAnsi="Merriweather"/>
-          <w:sz w:val="28"/>
-          <w:szCs w:val="28"/>
-        </w:rPr>
-        <w:t>What another feature would you like that helps you?</w:t>
-      </w:r>
-    </w:p>
-    <w:p>
-      <w:pPr>
-        <w:rPr>
-          <w:rFonts w:ascii="Merriweather" w:hAnsi="Merriweather"/>
-          <w:sz w:val="28"/>
-          <w:szCs w:val="28"/>
-        </w:rPr>
-      </w:pPr>
-      <w:r>
-        <w:rPr>
-          <w:rFonts w:ascii="Merriweather" w:hAnsi="Merriweather"/>
-          <w:b/>
-          <w:bCs/>
-          <w:sz w:val="28"/>
-          <w:szCs w:val="28"/>
-        </w:rPr>
-        <w:t xml:space="preserve">Answer: </w:t>
-      </w:r>
-      <w:r>
-        <w:rPr>
-          <w:rFonts w:ascii="Merriweather" w:hAnsi="Merriweather"/>
-          <w:b/>
-          <w:bCs/>
-          <w:sz w:val="28"/>
-          <w:szCs w:val="28"/>
-        </w:rPr>
-        <w:t xml:space="preserve"> </w:t>
-      </w:r>
-      <w:r>
-        <w:rPr>
-          <w:rFonts w:ascii="Merriweather" w:hAnsi="Merriweather"/>
-          <w:sz w:val="28"/>
-          <w:szCs w:val="28"/>
-        </w:rPr>
-        <w:t xml:space="preserve">In the suggested properties the properties with better </w:t>
-      </w:r>
-      <w:r>
-        <w:rPr>
-          <w:rFonts w:ascii="Merriweather" w:hAnsi="Merriweather"/>
-          <w:sz w:val="28"/>
-          <w:szCs w:val="28"/>
-        </w:rPr>
-        <w:t>facilities should come first.</w:t>
-      </w:r>
-    </w:p>
-    <w:p>
-      <w:pPr>
-        <w:rPr>
-          <w:rFonts w:ascii="Merriweather" w:hAnsi="Merriweather"/>
-          <w:sz w:val="28"/>
-          <w:szCs w:val="28"/>
-        </w:rPr>
-      </w:pPr>
-    </w:p>
-    <w:p>
-      <w:pPr>
-        <w:rPr>
-          <w:rFonts w:ascii="Merriweather" w:hAnsi="Merriweather"/>
-          <w:sz w:val="28"/>
-          <w:szCs w:val="28"/>
-        </w:rPr>
-      </w:pPr>
-    </w:p>
-    <w:p>
-      <w:pPr>
-        <w:rPr>
-          <w:rFonts w:ascii="Merriweather" w:hAnsi="Merriweather"/>
-          <w:sz w:val="28"/>
-          <w:szCs w:val="28"/>
-        </w:rPr>
-      </w:pPr>
-    </w:p>
-    <w:p>
-      <w:pPr>
-        <w:rPr>
-          <w:rFonts w:ascii="Merriweather" w:hAnsi="Merriweather"/>
-          <w:sz w:val="28"/>
-          <w:szCs w:val="28"/>
-        </w:rPr>
-      </w:pPr>
-    </w:p>
-    <w:p>
-      <w:pPr>
-        <w:rPr>
-          <w:rFonts w:ascii="Merriweather" w:hAnsi="Merriweather"/>
-          <w:sz w:val="28"/>
-          <w:szCs w:val="28"/>
-        </w:rPr>
-      </w:pPr>
-    </w:p>
-    <w:p>
-      <w:pPr>
-        <w:rPr>
-          <w:rFonts w:ascii="Merriweather" w:hAnsi="Merriweather"/>
-          <w:sz w:val="28"/>
-          <w:szCs w:val="28"/>
-        </w:rPr>
-      </w:pPr>
-    </w:p>
-    <w:p>
-      <w:pPr>
-        <w:rPr>
-          <w:rFonts w:ascii="Merriweather" w:hAnsi="Merriweather"/>
-          <w:sz w:val="28"/>
-          <w:szCs w:val="28"/>
-        </w:rPr>
-      </w:pPr>
-    </w:p>
-    <w:p>
-      <w:pPr>
-        <w:rPr>
-          <w:rFonts w:ascii="Merriweather" w:hAnsi="Merriweather"/>
-          <w:sz w:val="28"/>
-          <w:szCs w:val="28"/>
-        </w:rPr>
-      </w:pPr>
-    </w:p>
-    <w:p>
-      <w:pPr>
-        <w:rPr>
-          <w:rFonts w:ascii="Merriweather" w:hAnsi="Merriweather"/>
-          <w:sz w:val="28"/>
-          <w:szCs w:val="28"/>
-        </w:rPr>
-      </w:pPr>
-      <w:r>
-        <w:rPr>
-          <w:rFonts w:ascii="Merriweather" w:hAnsi="Merriweather"/>
-          <w:sz w:val="28"/>
-          <w:szCs w:val="28"/>
-        </w:rPr>
-        <w:t xml:space="preserve"> </w:t>
-      </w:r>
-    </w:p>
-    <w:p>
-      <w:pPr>
-        <w:rPr>
-          <w:rFonts w:ascii="Merriweather" w:hAnsi="Merriweather"/>
-          <w:sz w:val="28"/>
-          <w:szCs w:val="28"/>
-        </w:rPr>
-      </w:pPr>
-    </w:p>
-    <w:p>
-      <w:pPr>
-        <w:rPr>
-          <w:rFonts w:ascii="Merriweather" w:hAnsi="Merriweather"/>
-          <w:sz w:val="28"/>
-          <w:szCs w:val="28"/>
-        </w:rPr>
-      </w:pPr>
-    </w:p>
-    <w:p>
-      <w:pPr>
-        <w:rPr>
-          <w:rFonts w:ascii="Merriweather" w:hAnsi="Merriweather"/>
-          <w:sz w:val="28"/>
-          <w:szCs w:val="28"/>
-        </w:rPr>
-      </w:pPr>
-    </w:p>
-    <w:p>
-      <w:pPr>
-        <w:rPr>
-          <w:sz w:val="28"/>
-          <w:szCs w:val="28"/>
-        </w:rPr>
-      </w:pPr>
-      <w:r>
-        <w:rPr>
-          <w:sz w:val="28"/>
-          <w:szCs w:val="28"/>
-        </w:rPr>
-        <w:br/>
-      </w:r>
-      <w:r>
-        <w:rPr>
-          <w:sz w:val="28"/>
-          <w:szCs w:val="28"/>
-        </w:rPr>
-        <w:br/>
-      </w:r>
-      <w:r>
-        <w:rPr>
-          <w:sz w:val="28"/>
-          <w:szCs w:val="28"/>
-        </w:rPr>
-        <w:br/>
-      </w:r>
-      <w:r>
-        <w:rPr>
-          <w:sz w:val="28"/>
-          <w:szCs w:val="28"/>
-        </w:rPr>
-        <w:br/>
-      </w:r>
+          <w:b/>
+          <w:bCs/>
+          <w:sz w:val="28"/>
+          <w:szCs w:val="28"/>
+        </w:rPr>
+        <w:t xml:space="preserve"> Any other features that you would like to see in our application Stay Pal? </w:t>
+      </w:r>
+    </w:p>
+    <w:p>
+      <w:pPr>
+        <w:rPr>
+          <w:rFonts w:ascii="Merriweather" w:hAnsi="Merriweather"/>
+          <w:b/>
+          <w:bCs/>
+          <w:sz w:val="28"/>
+          <w:szCs w:val="28"/>
+        </w:rPr>
+      </w:pPr>
+    </w:p>
+    <w:p>
+      <w:pPr>
+        <w:rPr>
+          <w:rFonts w:ascii="Merriweather" w:hAnsi="Merriweather"/>
+          <w:sz w:val="28"/>
+          <w:szCs w:val="28"/>
+        </w:rPr>
+      </w:pPr>
+      <w:proofErr w:type="gramStart"/>
+      <w:r>
+        <w:rPr>
+          <w:rFonts w:ascii="Merriweather" w:hAnsi="Merriweather"/>
+          <w:sz w:val="28"/>
+          <w:szCs w:val="28"/>
+        </w:rPr>
+        <w:t>Ans :</w:t>
+      </w:r>
+      <w:proofErr w:type="gramEnd"/>
+      <w:r>
+        <w:rPr>
+          <w:rFonts w:ascii="Merriweather" w:hAnsi="Merriweather"/>
+          <w:sz w:val="28"/>
+          <w:szCs w:val="28"/>
+        </w:rPr>
+        <w:t>- Separate feature to get small families. We want 2 months in advance.</w:t>
+      </w:r>
+    </w:p>
+    <w:p>
+      <w:pPr>
+        <w:rPr>
+          <w:rFonts w:ascii="Merriweather" w:hAnsi="Merriweather"/>
+          <w:b/>
+          <w:bCs/>
+          <w:sz w:val="28"/>
+          <w:szCs w:val="28"/>
+        </w:rPr>
+      </w:pPr>
+    </w:p>
+    <w:p>
+      <w:pPr>
+        <w:rPr>
+          <w:rFonts w:ascii="Merriweather" w:hAnsi="Merriweather"/>
+          <w:b/>
+          <w:bCs/>
+          <w:sz w:val="28"/>
+          <w:szCs w:val="28"/>
+        </w:rPr>
+      </w:pPr>
+    </w:p>
+    <w:p>
+      <w:pPr>
+        <w:rPr>
+          <w:rFonts w:ascii="Merriweather" w:hAnsi="Merriweather"/>
+          <w:b/>
+          <w:bCs/>
+          <w:sz w:val="28"/>
+          <w:szCs w:val="28"/>
+        </w:rPr>
+      </w:pPr>
+    </w:p>
+    <w:p>
+      <w:pPr>
+        <w:rPr>
+          <w:rFonts w:ascii="Merriweather" w:hAnsi="Merriweather"/>
+          <w:sz w:val="28"/>
+          <w:szCs w:val="28"/>
+        </w:rPr>
+      </w:pPr>
     </w:p>
     <w:sectPr>
       <w:pgSz w:w="11906" w:h="16838"/>
@@ -3377,7 +3933,7 @@
   <w:style w:type="paragraph" w:default="1" w:styleId="Normal">
     <w:name w:val="Normal"/>
     <w:qFormat/>
-    <w:rsid w:val="00C43EE0"/>
+    <w:rsid w:val="00027597"/>
   </w:style>
   <w:style w:type="paragraph" w:styleId="Heading1">
     <w:name w:val="heading 1"/>
@@ -3581,6 +4137,7 @@
   <w:style w:type="character" w:default="1" w:styleId="DefaultParagraphFont">
     <w:name w:val="Default Paragraph Font"/>
     <w:uiPriority w:val="1"/>
+    <w:semiHidden/>
     <w:unhideWhenUsed/>
   </w:style>
   <w:style w:type="table" w:default="1" w:styleId="TableNormal">

</xml_diff>